<commit_message>
Add files to MSSQL/EXAMS/EXAM PREP 1-Database Basics MS SQL Exam – 16 Apr 2019/1. Database Design
</commit_message>
<xml_diff>
--- a/MSSQL/EXAMS/MS SQL Exam – 16 Apr 2019/08 Databases MSSQL Server Exam - 16 Apr 2019.docx
+++ b/MSSQL/EXAMS/MS SQL Exam – 16 Apr 2019/08 Databases MSSQL Server Exam - 16 Apr 2019.docx
@@ -1,10 +1,10 @@
 
 <file path=word/document.xml><?xml version="1.0" encoding="utf-8"?>
-<w:document xmlns:wpc="http://schemas.microsoft.com/office/word/2010/wordprocessingCanvas" xmlns:cx="http://schemas.microsoft.com/office/drawing/2014/chartex" xmlns:cx1="http://schemas.microsoft.com/office/drawing/2015/9/8/chartex" xmlns:mc="http://schemas.openxmlformats.org/markup-compatibility/2006" xmlns:o="urn:schemas-microsoft-com:office:office" xmlns:r="http://schemas.openxmlformats.org/officeDocument/2006/relationships" xmlns:m="http://schemas.openxmlformats.org/officeDocument/2006/math" xmlns:v="urn:schemas-microsoft-com:vml" xmlns:wp14="http://schemas.microsoft.com/office/word/2010/wordprocessingDrawing" xmlns:wp="http://schemas.openxmlformats.org/drawingml/2006/wordprocessingDrawing" xmlns:w10="urn:schemas-microsoft-com:office:word" xmlns:w="http://schemas.openxmlformats.org/wordprocessingml/2006/main" xmlns:w14="http://schemas.microsoft.com/office/word/2010/wordml" xmlns:w15="http://schemas.microsoft.com/office/word/2012/wordml" xmlns:w16se="http://schemas.microsoft.com/office/word/2015/wordml/symex" xmlns:wpg="http://schemas.microsoft.com/office/word/2010/wordprocessingGroup" xmlns:wpi="http://schemas.microsoft.com/office/word/2010/wordprocessingInk" xmlns:wne="http://schemas.microsoft.com/office/word/2006/wordml" xmlns:wps="http://schemas.microsoft.com/office/word/2010/wordprocessingShape" mc:Ignorable="w14 w15 w16se wp14">
+<w:document xmlns:wpc="http://schemas.microsoft.com/office/word/2010/wordprocessingCanvas" xmlns:cx="http://schemas.microsoft.com/office/drawing/2014/chartex" xmlns:cx1="http://schemas.microsoft.com/office/drawing/2015/9/8/chartex" xmlns:cx2="http://schemas.microsoft.com/office/drawing/2015/10/21/chartex" xmlns:cx3="http://schemas.microsoft.com/office/drawing/2016/5/9/chartex" xmlns:cx4="http://schemas.microsoft.com/office/drawing/2016/5/10/chartex" xmlns:cx5="http://schemas.microsoft.com/office/drawing/2016/5/11/chartex" xmlns:cx6="http://schemas.microsoft.com/office/drawing/2016/5/12/chartex" xmlns:cx7="http://schemas.microsoft.com/office/drawing/2016/5/13/chartex" xmlns:cx8="http://schemas.microsoft.com/office/drawing/2016/5/14/chartex" xmlns:mc="http://schemas.openxmlformats.org/markup-compatibility/2006" xmlns:aink="http://schemas.microsoft.com/office/drawing/2016/ink" xmlns:am3d="http://schemas.microsoft.com/office/drawing/2017/model3d" xmlns:o="urn:schemas-microsoft-com:office:office" xmlns:r="http://schemas.openxmlformats.org/officeDocument/2006/relationships" xmlns:m="http://schemas.openxmlformats.org/officeDocument/2006/math" xmlns:v="urn:schemas-microsoft-com:vml" xmlns:wp14="http://schemas.microsoft.com/office/word/2010/wordprocessingDrawing" xmlns:wp="http://schemas.openxmlformats.org/drawingml/2006/wordprocessingDrawing" xmlns:w10="urn:schemas-microsoft-com:office:word" xmlns:w="http://schemas.openxmlformats.org/wordprocessingml/2006/main" xmlns:w14="http://schemas.microsoft.com/office/word/2010/wordml" xmlns:w15="http://schemas.microsoft.com/office/word/2012/wordml" xmlns:w16cex="http://schemas.microsoft.com/office/word/2018/wordml/cex" xmlns:w16cid="http://schemas.microsoft.com/office/word/2016/wordml/cid" xmlns:w16="http://schemas.microsoft.com/office/word/2018/wordml" xmlns:w16se="http://schemas.microsoft.com/office/word/2015/wordml/symex" xmlns:wpg="http://schemas.microsoft.com/office/word/2010/wordprocessingGroup" xmlns:wpi="http://schemas.microsoft.com/office/word/2010/wordprocessingInk" xmlns:wne="http://schemas.microsoft.com/office/word/2006/wordml" xmlns:wps="http://schemas.microsoft.com/office/word/2010/wordprocessingShape" mc:Ignorable="w14 w15 w16se w16cid w16 w16cex wp14">
   <w:body>
     <w:p>
       <w:pPr>
-        <w:pStyle w:val="Heading1"/>
+        <w:pStyle w:val="1"/>
         <w:spacing w:before="0"/>
         <w:jc w:val="center"/>
       </w:pPr>
@@ -68,7 +68,7 @@
     </w:p>
     <w:p>
       <w:pPr>
-        <w:pStyle w:val="Heading1"/>
+        <w:pStyle w:val="1"/>
         <w:jc w:val="center"/>
         <w:rPr>
           <w:noProof/>
@@ -83,7 +83,7 @@
     </w:p>
     <w:p>
       <w:pPr>
-        <w:pStyle w:val="Heading1"/>
+        <w:pStyle w:val="1"/>
       </w:pPr>
       <w:r>
         <w:t>Section 1. DDL (30 pts)</w:t>
@@ -187,7 +187,7 @@
     </w:p>
     <w:p>
       <w:pPr>
-        <w:pStyle w:val="ListParagraph"/>
+        <w:pStyle w:val="ac"/>
         <w:numPr>
           <w:ilvl w:val="0"/>
           <w:numId w:val="2"/>
@@ -220,7 +220,7 @@
     </w:p>
     <w:p>
       <w:pPr>
-        <w:pStyle w:val="ListParagraph"/>
+        <w:pStyle w:val="ac"/>
         <w:numPr>
           <w:ilvl w:val="0"/>
           <w:numId w:val="2"/>
@@ -247,7 +247,7 @@
     </w:p>
     <w:p>
       <w:pPr>
-        <w:pStyle w:val="ListParagraph"/>
+        <w:pStyle w:val="ac"/>
         <w:numPr>
           <w:ilvl w:val="0"/>
           <w:numId w:val="2"/>
@@ -293,7 +293,7 @@
     </w:p>
     <w:p>
       <w:pPr>
-        <w:pStyle w:val="ListParagraph"/>
+        <w:pStyle w:val="ac"/>
         <w:numPr>
           <w:ilvl w:val="0"/>
           <w:numId w:val="2"/>
@@ -338,7 +338,7 @@
     </w:p>
     <w:p>
       <w:pPr>
-        <w:pStyle w:val="ListParagraph"/>
+        <w:pStyle w:val="ac"/>
         <w:numPr>
           <w:ilvl w:val="0"/>
           <w:numId w:val="2"/>
@@ -368,7 +368,7 @@
     </w:p>
     <w:p>
       <w:pPr>
-        <w:pStyle w:val="ListParagraph"/>
+        <w:pStyle w:val="ac"/>
         <w:numPr>
           <w:ilvl w:val="1"/>
           <w:numId w:val="2"/>
@@ -404,7 +404,7 @@
     </w:p>
     <w:p>
       <w:pPr>
-        <w:pStyle w:val="ListParagraph"/>
+        <w:pStyle w:val="ac"/>
         <w:numPr>
           <w:ilvl w:val="0"/>
           <w:numId w:val="2"/>
@@ -437,7 +437,7 @@
     </w:p>
     <w:p>
       <w:pPr>
-        <w:pStyle w:val="ListParagraph"/>
+        <w:pStyle w:val="ac"/>
         <w:numPr>
           <w:ilvl w:val="1"/>
           <w:numId w:val="2"/>
@@ -473,7 +473,7 @@
     </w:p>
     <w:p>
       <w:pPr>
-        <w:pStyle w:val="ListParagraph"/>
+        <w:pStyle w:val="ac"/>
         <w:numPr>
           <w:ilvl w:val="0"/>
           <w:numId w:val="2"/>
@@ -520,7 +520,7 @@
     </w:p>
     <w:p>
       <w:pPr>
-        <w:pStyle w:val="ListParagraph"/>
+        <w:pStyle w:val="ac"/>
         <w:numPr>
           <w:ilvl w:val="1"/>
           <w:numId w:val="2"/>
@@ -594,7 +594,7 @@
     </w:p>
     <w:p>
       <w:pPr>
-        <w:pStyle w:val="ListParagraph"/>
+        <w:pStyle w:val="ac"/>
         <w:numPr>
           <w:ilvl w:val="1"/>
           <w:numId w:val="2"/>
@@ -650,7 +650,7 @@
     </w:p>
     <w:p>
       <w:pPr>
-        <w:pStyle w:val="ListParagraph"/>
+        <w:pStyle w:val="ac"/>
         <w:numPr>
           <w:ilvl w:val="1"/>
           <w:numId w:val="2"/>
@@ -1021,6 +1021,7 @@
               <w:rPr>
                 <w:noProof/>
               </w:rPr>
+              <w:lastRenderedPageBreak/>
               <w:t>Seats</w:t>
             </w:r>
           </w:p>
@@ -2953,6 +2954,7 @@
                 <w:b/>
                 <w:noProof/>
               </w:rPr>
+              <w:lastRenderedPageBreak/>
               <w:t>Column Name</w:t>
             </w:r>
           </w:p>
@@ -3246,7 +3248,6 @@
                 <w:color w:val="000000"/>
                 <w:sz w:val="19"/>
                 <w:szCs w:val="19"/>
-                <w:highlight w:val="white"/>
               </w:rPr>
               <w:t>PassengerId</w:t>
             </w:r>
@@ -3600,20 +3601,7 @@
               <w:rPr>
                 <w:noProof/>
               </w:rPr>
-              <w:t>Pass</w:t>
-            </w:r>
-            <w:r>
-              <w:rPr>
-                <w:noProof/>
-                <w:lang w:val="bg-BG"/>
-              </w:rPr>
-              <w:t>е</w:t>
-            </w:r>
-            <w:r>
-              <w:rPr>
-                <w:noProof/>
-              </w:rPr>
-              <w:t>ngerId</w:t>
+              <w:t>PassengerId</w:t>
             </w:r>
           </w:p>
         </w:tc>
@@ -4063,7 +4051,7 @@
     </w:p>
     <w:p>
       <w:pPr>
-        <w:pStyle w:val="Heading2"/>
+        <w:pStyle w:val="2"/>
         <w:numPr>
           <w:ilvl w:val="0"/>
           <w:numId w:val="3"/>
@@ -4106,7 +4094,7 @@
     </w:p>
     <w:p>
       <w:pPr>
-        <w:pStyle w:val="Heading1"/>
+        <w:pStyle w:val="1"/>
       </w:pPr>
       <w:r>
         <w:t>Section 2. DML (10 pts)</w:t>
@@ -4183,7 +4171,7 @@
     <w:p/>
     <w:p>
       <w:pPr>
-        <w:pStyle w:val="Heading2"/>
+        <w:pStyle w:val="2"/>
         <w:numPr>
           <w:ilvl w:val="0"/>
           <w:numId w:val="3"/>
@@ -4237,6 +4225,7 @@
         <w:rPr>
           <w:b/>
         </w:rPr>
+        <w:lastRenderedPageBreak/>
         <w:t>Planes</w:t>
       </w:r>
     </w:p>
@@ -4857,7 +4846,7 @@
     </w:tbl>
     <w:p>
       <w:pPr>
-        <w:pStyle w:val="Heading2"/>
+        <w:pStyle w:val="2"/>
         <w:numPr>
           <w:ilvl w:val="0"/>
           <w:numId w:val="3"/>
@@ -4901,7 +4890,7 @@
     </w:p>
     <w:p>
       <w:pPr>
-        <w:pStyle w:val="Heading2"/>
+        <w:pStyle w:val="2"/>
         <w:numPr>
           <w:ilvl w:val="0"/>
           <w:numId w:val="3"/>
@@ -4951,7 +4940,7 @@
     </w:p>
     <w:p>
       <w:pPr>
-        <w:pStyle w:val="Heading1"/>
+        <w:pStyle w:val="1"/>
         <w:rPr>
           <w:lang w:val="bg-BG"/>
         </w:rPr>
@@ -5018,7 +5007,7 @@
     </w:p>
     <w:p>
       <w:pPr>
-        <w:pStyle w:val="Heading2"/>
+        <w:pStyle w:val="2"/>
         <w:numPr>
           <w:ilvl w:val="0"/>
           <w:numId w:val="3"/>
@@ -5103,7 +5092,7 @@
     </w:p>
     <w:p>
       <w:pPr>
-        <w:pStyle w:val="Heading3"/>
+        <w:pStyle w:val="3"/>
       </w:pPr>
       <w:r>
         <w:t>Examples</w:t>
@@ -5258,6 +5247,7 @@
               <w:rPr>
                 <w:noProof/>
               </w:rPr>
+              <w:lastRenderedPageBreak/>
               <w:t>Alfena</w:t>
             </w:r>
           </w:p>
@@ -5360,7 +5350,7 @@
     </w:tbl>
     <w:p>
       <w:pPr>
-        <w:pStyle w:val="Heading2"/>
+        <w:pStyle w:val="2"/>
         <w:numPr>
           <w:ilvl w:val="0"/>
           <w:numId w:val="3"/>
@@ -5515,7 +5505,7 @@
     </w:p>
     <w:p>
       <w:pPr>
-        <w:pStyle w:val="Heading3"/>
+        <w:pStyle w:val="3"/>
       </w:pPr>
       <w:r>
         <w:t>Examples</w:t>
@@ -5928,7 +5918,7 @@
     </w:tbl>
     <w:p>
       <w:pPr>
-        <w:pStyle w:val="Heading2"/>
+        <w:pStyle w:val="2"/>
         <w:numPr>
           <w:ilvl w:val="0"/>
           <w:numId w:val="3"/>
@@ -5993,7 +5983,7 @@
     </w:p>
     <w:p>
       <w:pPr>
-        <w:pStyle w:val="Heading3"/>
+        <w:pStyle w:val="3"/>
       </w:pPr>
       <w:r>
         <w:t>Examples</w:t>
@@ -6176,7 +6166,7 @@
     </w:tbl>
     <w:p>
       <w:pPr>
-        <w:pStyle w:val="Heading2"/>
+        <w:pStyle w:val="2"/>
         <w:numPr>
           <w:ilvl w:val="0"/>
           <w:numId w:val="3"/>
@@ -6243,7 +6233,7 @@
     </w:p>
     <w:p>
       <w:pPr>
-        <w:pStyle w:val="Heading3"/>
+        <w:pStyle w:val="3"/>
       </w:pPr>
       <w:r>
         <w:t>Examples</w:t>
@@ -6559,7 +6549,7 @@
     </w:tbl>
     <w:p>
       <w:pPr>
-        <w:pStyle w:val="Heading2"/>
+        <w:pStyle w:val="2"/>
         <w:numPr>
           <w:ilvl w:val="0"/>
           <w:numId w:val="3"/>
@@ -6574,12 +6564,13 @@
         <w:ind w:left="461" w:hanging="461"/>
       </w:pPr>
       <w:r>
+        <w:lastRenderedPageBreak/>
         <w:t>Most Used Luggage's</w:t>
       </w:r>
     </w:p>
     <w:p>
       <w:pPr>
-        <w:pStyle w:val="Heading3"/>
+        <w:pStyle w:val="3"/>
       </w:pPr>
       <w:r>
         <w:t>Examples</w:t>
@@ -6843,7 +6834,7 @@
     </w:tbl>
     <w:p>
       <w:pPr>
-        <w:pStyle w:val="Heading2"/>
+        <w:pStyle w:val="2"/>
         <w:numPr>
           <w:ilvl w:val="0"/>
           <w:numId w:val="3"/>
@@ -6925,7 +6916,7 @@
     </w:p>
     <w:p>
       <w:pPr>
-        <w:pStyle w:val="Heading3"/>
+        <w:pStyle w:val="3"/>
       </w:pPr>
       <w:r>
         <w:t>Examples</w:t>
@@ -7238,7 +7229,7 @@
     </w:tbl>
     <w:p>
       <w:pPr>
-        <w:pStyle w:val="Heading2"/>
+        <w:pStyle w:val="2"/>
         <w:numPr>
           <w:ilvl w:val="0"/>
           <w:numId w:val="3"/>
@@ -7375,7 +7366,7 @@
     </w:p>
     <w:p>
       <w:pPr>
-        <w:pStyle w:val="Heading3"/>
+        <w:pStyle w:val="3"/>
       </w:pPr>
       <w:r>
         <w:t>Examples</w:t>
@@ -7720,7 +7711,7 @@
     </w:tbl>
     <w:p>
       <w:pPr>
-        <w:pStyle w:val="Heading2"/>
+        <w:pStyle w:val="2"/>
         <w:numPr>
           <w:ilvl w:val="0"/>
           <w:numId w:val="3"/>
@@ -7735,6 +7726,7 @@
         <w:ind w:left="461" w:hanging="461"/>
       </w:pPr>
       <w:r>
+        <w:lastRenderedPageBreak/>
         <w:t>Lost Luggage's</w:t>
       </w:r>
     </w:p>
@@ -7879,7 +7871,7 @@
     </w:p>
     <w:p>
       <w:pPr>
-        <w:pStyle w:val="Heading3"/>
+        <w:pStyle w:val="3"/>
       </w:pPr>
       <w:r>
         <w:t>Examples</w:t>
@@ -8116,7 +8108,7 @@
     </w:tbl>
     <w:p>
       <w:pPr>
-        <w:pStyle w:val="Heading2"/>
+        <w:pStyle w:val="2"/>
         <w:numPr>
           <w:ilvl w:val="0"/>
           <w:numId w:val="3"/>
@@ -8258,7 +8250,7 @@
     </w:p>
     <w:p>
       <w:pPr>
-        <w:pStyle w:val="Heading3"/>
+        <w:pStyle w:val="3"/>
       </w:pPr>
       <w:r>
         <w:t>Examples</w:t>
@@ -8615,7 +8607,7 @@
     </w:tbl>
     <w:p>
       <w:pPr>
-        <w:pStyle w:val="Heading2"/>
+        <w:pStyle w:val="2"/>
         <w:numPr>
           <w:ilvl w:val="0"/>
           <w:numId w:val="3"/>
@@ -8781,7 +8773,7 @@
     </w:p>
     <w:p>
       <w:pPr>
-        <w:pStyle w:val="Heading3"/>
+        <w:pStyle w:val="3"/>
       </w:pPr>
       <w:r>
         <w:t>Examples</w:t>
@@ -9188,7 +9180,7 @@
     </w:tbl>
     <w:p>
       <w:pPr>
-        <w:pStyle w:val="Heading2"/>
+        <w:pStyle w:val="2"/>
         <w:numPr>
           <w:ilvl w:val="0"/>
           <w:numId w:val="3"/>
@@ -9203,6 +9195,7 @@
         <w:ind w:left="461" w:hanging="461"/>
       </w:pPr>
       <w:r>
+        <w:lastRenderedPageBreak/>
         <w:t>Most Expensive Trips</w:t>
       </w:r>
     </w:p>
@@ -9318,7 +9311,7 @@
     </w:p>
     <w:p>
       <w:pPr>
-        <w:pStyle w:val="Heading3"/>
+        <w:pStyle w:val="3"/>
       </w:pPr>
       <w:r>
         <w:t>Examples</w:t>
@@ -9725,7 +9718,7 @@
     </w:tbl>
     <w:p>
       <w:pPr>
-        <w:pStyle w:val="Heading2"/>
+        <w:pStyle w:val="2"/>
         <w:numPr>
           <w:ilvl w:val="0"/>
           <w:numId w:val="3"/>
@@ -9780,7 +9773,7 @@
     </w:p>
     <w:p>
       <w:pPr>
-        <w:pStyle w:val="Heading3"/>
+        <w:pStyle w:val="3"/>
       </w:pPr>
       <w:r>
         <w:t>Examples</w:t>
@@ -10001,7 +9994,7 @@
     </w:tbl>
     <w:p>
       <w:pPr>
-        <w:pStyle w:val="Heading2"/>
+        <w:pStyle w:val="2"/>
         <w:numPr>
           <w:ilvl w:val="0"/>
           <w:numId w:val="3"/>
@@ -10080,7 +10073,6 @@
       <w:r>
         <w:t xml:space="preserve"> (ascending) and </w:t>
       </w:r>
-      <w:bookmarkStart w:id="0" w:name="_GoBack"/>
       <w:r>
         <w:rPr>
           <w:b/>
@@ -10088,11 +10080,7 @@
         <w:t>seats</w:t>
       </w:r>
       <w:r>
-        <w:t xml:space="preserve"> </w:t>
-      </w:r>
-      <w:bookmarkEnd w:id="0"/>
-      <w:r>
-        <w:t>(ascending)</w:t>
+        <w:t xml:space="preserve"> (ascending)</w:t>
       </w:r>
       <w:r>
         <w:t xml:space="preserve"> </w:t>
@@ -10100,7 +10088,7 @@
     </w:p>
     <w:p>
       <w:pPr>
-        <w:pStyle w:val="Heading3"/>
+        <w:pStyle w:val="3"/>
       </w:pPr>
       <w:r>
         <w:t>Examples</w:t>
@@ -10414,9 +10402,10 @@
     </w:tbl>
     <w:p>
       <w:pPr>
-        <w:pStyle w:val="Heading1"/>
+        <w:pStyle w:val="1"/>
       </w:pPr>
       <w:r>
+        <w:lastRenderedPageBreak/>
         <w:t>Section 4. Programmability (</w:t>
       </w:r>
       <w:r>
@@ -10428,7 +10417,7 @@
     </w:p>
     <w:p>
       <w:pPr>
-        <w:pStyle w:val="Heading2"/>
+        <w:pStyle w:val="2"/>
         <w:numPr>
           <w:ilvl w:val="0"/>
           <w:numId w:val="3"/>
@@ -10537,7 +10526,7 @@
     </w:p>
     <w:p>
       <w:pPr>
-        <w:pStyle w:val="ListParagraph"/>
+        <w:pStyle w:val="ac"/>
         <w:numPr>
           <w:ilvl w:val="0"/>
           <w:numId w:val="4"/>
@@ -10558,7 +10547,7 @@
     </w:p>
     <w:p>
       <w:pPr>
-        <w:pStyle w:val="ListParagraph"/>
+        <w:pStyle w:val="ac"/>
         <w:numPr>
           <w:ilvl w:val="0"/>
           <w:numId w:val="4"/>
@@ -10579,7 +10568,7 @@
     </w:p>
     <w:p>
       <w:pPr>
-        <w:pStyle w:val="Heading3"/>
+        <w:pStyle w:val="3"/>
         <w:rPr>
           <w:noProof/>
         </w:rPr>
@@ -11384,7 +11373,7 @@
     </w:tbl>
     <w:p>
       <w:pPr>
-        <w:pStyle w:val="Heading2"/>
+        <w:pStyle w:val="2"/>
         <w:numPr>
           <w:ilvl w:val="0"/>
           <w:numId w:val="3"/>
@@ -11494,7 +11483,7 @@
     </w:p>
     <w:p>
       <w:pPr>
-        <w:pStyle w:val="Heading3"/>
+        <w:pStyle w:val="3"/>
         <w:rPr>
           <w:noProof/>
         </w:rPr>
@@ -11692,7 +11681,7 @@
     </w:tbl>
     <w:p>
       <w:pPr>
-        <w:pStyle w:val="Heading2"/>
+        <w:pStyle w:val="2"/>
         <w:numPr>
           <w:ilvl w:val="0"/>
           <w:numId w:val="3"/>
@@ -11707,6 +11696,7 @@
         <w:ind w:left="461" w:hanging="461"/>
       </w:pPr>
       <w:r>
+        <w:lastRenderedPageBreak/>
         <w:t xml:space="preserve"> Deleted </w:t>
       </w:r>
       <w:r>
@@ -11715,7 +11705,7 @@
     </w:p>
     <w:p>
       <w:pPr>
-        <w:pStyle w:val="NoSpacing"/>
+        <w:pStyle w:val="af0"/>
         <w:spacing w:line="276" w:lineRule="auto"/>
         <w:rPr>
           <w:noProof/>
@@ -11881,7 +11871,7 @@
     </w:p>
     <w:p>
       <w:pPr>
-        <w:pStyle w:val="Heading3"/>
+        <w:pStyle w:val="3"/>
         <w:rPr>
           <w:noProof/>
           <w:lang w:val="bg-BG"/>
@@ -12746,7 +12736,7 @@
 </file>
 
 <file path=word/endnotes.xml><?xml version="1.0" encoding="utf-8"?>
-<w:endnotes xmlns:wpc="http://schemas.microsoft.com/office/word/2010/wordprocessingCanvas" xmlns:cx="http://schemas.microsoft.com/office/drawing/2014/chartex" xmlns:cx1="http://schemas.microsoft.com/office/drawing/2015/9/8/chartex" xmlns:mc="http://schemas.openxmlformats.org/markup-compatibility/2006" xmlns:o="urn:schemas-microsoft-com:office:office" xmlns:r="http://schemas.openxmlformats.org/officeDocument/2006/relationships" xmlns:m="http://schemas.openxmlformats.org/officeDocument/2006/math" xmlns:v="urn:schemas-microsoft-com:vml" xmlns:wp14="http://schemas.microsoft.com/office/word/2010/wordprocessingDrawing" xmlns:wp="http://schemas.openxmlformats.org/drawingml/2006/wordprocessingDrawing" xmlns:w10="urn:schemas-microsoft-com:office:word" xmlns:w="http://schemas.openxmlformats.org/wordprocessingml/2006/main" xmlns:w14="http://schemas.microsoft.com/office/word/2010/wordml" xmlns:w15="http://schemas.microsoft.com/office/word/2012/wordml" xmlns:w16se="http://schemas.microsoft.com/office/word/2015/wordml/symex" xmlns:wpg="http://schemas.microsoft.com/office/word/2010/wordprocessingGroup" xmlns:wpi="http://schemas.microsoft.com/office/word/2010/wordprocessingInk" xmlns:wne="http://schemas.microsoft.com/office/word/2006/wordml" xmlns:wps="http://schemas.microsoft.com/office/word/2010/wordprocessingShape" mc:Ignorable="w14 w15 w16se wp14">
+<w:endnotes xmlns:wpc="http://schemas.microsoft.com/office/word/2010/wordprocessingCanvas" xmlns:cx="http://schemas.microsoft.com/office/drawing/2014/chartex" xmlns:cx1="http://schemas.microsoft.com/office/drawing/2015/9/8/chartex" xmlns:cx2="http://schemas.microsoft.com/office/drawing/2015/10/21/chartex" xmlns:cx3="http://schemas.microsoft.com/office/drawing/2016/5/9/chartex" xmlns:cx4="http://schemas.microsoft.com/office/drawing/2016/5/10/chartex" xmlns:cx5="http://schemas.microsoft.com/office/drawing/2016/5/11/chartex" xmlns:cx6="http://schemas.microsoft.com/office/drawing/2016/5/12/chartex" xmlns:cx7="http://schemas.microsoft.com/office/drawing/2016/5/13/chartex" xmlns:cx8="http://schemas.microsoft.com/office/drawing/2016/5/14/chartex" xmlns:mc="http://schemas.openxmlformats.org/markup-compatibility/2006" xmlns:aink="http://schemas.microsoft.com/office/drawing/2016/ink" xmlns:am3d="http://schemas.microsoft.com/office/drawing/2017/model3d" xmlns:o="urn:schemas-microsoft-com:office:office" xmlns:r="http://schemas.openxmlformats.org/officeDocument/2006/relationships" xmlns:m="http://schemas.openxmlformats.org/officeDocument/2006/math" xmlns:v="urn:schemas-microsoft-com:vml" xmlns:wp14="http://schemas.microsoft.com/office/word/2010/wordprocessingDrawing" xmlns:wp="http://schemas.openxmlformats.org/drawingml/2006/wordprocessingDrawing" xmlns:w10="urn:schemas-microsoft-com:office:word" xmlns:w="http://schemas.openxmlformats.org/wordprocessingml/2006/main" xmlns:w14="http://schemas.microsoft.com/office/word/2010/wordml" xmlns:w15="http://schemas.microsoft.com/office/word/2012/wordml" xmlns:w16cex="http://schemas.microsoft.com/office/word/2018/wordml/cex" xmlns:w16cid="http://schemas.microsoft.com/office/word/2016/wordml/cid" xmlns:w16="http://schemas.microsoft.com/office/word/2018/wordml" xmlns:w16se="http://schemas.microsoft.com/office/word/2015/wordml/symex" xmlns:wpg="http://schemas.microsoft.com/office/word/2010/wordprocessingGroup" xmlns:wpi="http://schemas.microsoft.com/office/word/2010/wordprocessingInk" xmlns:wne="http://schemas.microsoft.com/office/word/2006/wordml" xmlns:wps="http://schemas.microsoft.com/office/word/2010/wordprocessingShape" mc:Ignorable="w14 w15 w16se w16cid w16 w16cex wp14">
   <w:endnote w:type="separator" w:id="-1">
     <w:p>
       <w:pPr>
@@ -12771,10 +12761,10 @@
 </file>
 
 <file path=word/footer1.xml><?xml version="1.0" encoding="utf-8"?>
-<w:ftr xmlns:wpc="http://schemas.microsoft.com/office/word/2010/wordprocessingCanvas" xmlns:cx="http://schemas.microsoft.com/office/drawing/2014/chartex" xmlns:cx1="http://schemas.microsoft.com/office/drawing/2015/9/8/chartex" xmlns:mc="http://schemas.openxmlformats.org/markup-compatibility/2006" xmlns:o="urn:schemas-microsoft-com:office:office" xmlns:r="http://schemas.openxmlformats.org/officeDocument/2006/relationships" xmlns:m="http://schemas.openxmlformats.org/officeDocument/2006/math" xmlns:v="urn:schemas-microsoft-com:vml" xmlns:wp14="http://schemas.microsoft.com/office/word/2010/wordprocessingDrawing" xmlns:wp="http://schemas.openxmlformats.org/drawingml/2006/wordprocessingDrawing" xmlns:w10="urn:schemas-microsoft-com:office:word" xmlns:w="http://schemas.openxmlformats.org/wordprocessingml/2006/main" xmlns:w14="http://schemas.microsoft.com/office/word/2010/wordml" xmlns:w15="http://schemas.microsoft.com/office/word/2012/wordml" xmlns:w16se="http://schemas.microsoft.com/office/word/2015/wordml/symex" xmlns:wpg="http://schemas.microsoft.com/office/word/2010/wordprocessingGroup" xmlns:wpi="http://schemas.microsoft.com/office/word/2010/wordprocessingInk" xmlns:wne="http://schemas.microsoft.com/office/word/2006/wordml" xmlns:wps="http://schemas.microsoft.com/office/word/2010/wordprocessingShape" mc:Ignorable="w14 w15 w16se wp14">
+<w:ftr xmlns:wpc="http://schemas.microsoft.com/office/word/2010/wordprocessingCanvas" xmlns:cx="http://schemas.microsoft.com/office/drawing/2014/chartex" xmlns:cx1="http://schemas.microsoft.com/office/drawing/2015/9/8/chartex" xmlns:cx2="http://schemas.microsoft.com/office/drawing/2015/10/21/chartex" xmlns:cx3="http://schemas.microsoft.com/office/drawing/2016/5/9/chartex" xmlns:cx4="http://schemas.microsoft.com/office/drawing/2016/5/10/chartex" xmlns:cx5="http://schemas.microsoft.com/office/drawing/2016/5/11/chartex" xmlns:cx6="http://schemas.microsoft.com/office/drawing/2016/5/12/chartex" xmlns:cx7="http://schemas.microsoft.com/office/drawing/2016/5/13/chartex" xmlns:cx8="http://schemas.microsoft.com/office/drawing/2016/5/14/chartex" xmlns:mc="http://schemas.openxmlformats.org/markup-compatibility/2006" xmlns:aink="http://schemas.microsoft.com/office/drawing/2016/ink" xmlns:am3d="http://schemas.microsoft.com/office/drawing/2017/model3d" xmlns:o="urn:schemas-microsoft-com:office:office" xmlns:r="http://schemas.openxmlformats.org/officeDocument/2006/relationships" xmlns:m="http://schemas.openxmlformats.org/officeDocument/2006/math" xmlns:v="urn:schemas-microsoft-com:vml" xmlns:wp14="http://schemas.microsoft.com/office/word/2010/wordprocessingDrawing" xmlns:wp="http://schemas.openxmlformats.org/drawingml/2006/wordprocessingDrawing" xmlns:w10="urn:schemas-microsoft-com:office:word" xmlns:w="http://schemas.openxmlformats.org/wordprocessingml/2006/main" xmlns:w14="http://schemas.microsoft.com/office/word/2010/wordml" xmlns:w15="http://schemas.microsoft.com/office/word/2012/wordml" xmlns:w16cex="http://schemas.microsoft.com/office/word/2018/wordml/cex" xmlns:w16cid="http://schemas.microsoft.com/office/word/2016/wordml/cid" xmlns:w16="http://schemas.microsoft.com/office/word/2018/wordml" xmlns:w16se="http://schemas.microsoft.com/office/word/2015/wordml/symex" xmlns:wpg="http://schemas.microsoft.com/office/word/2010/wordprocessingGroup" xmlns:wpi="http://schemas.microsoft.com/office/word/2010/wordprocessingInk" xmlns:wne="http://schemas.microsoft.com/office/word/2006/wordml" xmlns:wps="http://schemas.microsoft.com/office/word/2010/wordprocessingShape" mc:Ignorable="w14 w15 w16se w16cid w16 w16cex wp14">
   <w:p>
     <w:pPr>
-      <w:pStyle w:val="Footer"/>
+      <w:pStyle w:val="a5"/>
     </w:pPr>
     <w:r>
       <w:rPr>
@@ -12911,7 +12901,7 @@
         </mc:Choice>
         <mc:Fallback>
           <w:pict>
-            <v:line w14:anchorId="528C6F7D" id="Straight Connector 19" o:spid="_x0000_s1026" style="position:absolute;flip:y;z-index:251660288;visibility:visible;mso-wrap-style:square;mso-width-percent:0;mso-height-percent:0;mso-wrap-distance-left:9pt;mso-wrap-distance-top:0;mso-wrap-distance-right:9pt;mso-wrap-distance-bottom:0;mso-position-horizontal:absolute;mso-position-horizontal-relative:text;mso-position-vertical:absolute;mso-position-vertical-relative:text;mso-width-percent:0;mso-height-percent:0;mso-width-relative:page;mso-height-relative:page" from="-.1pt,5.2pt" to="520.7pt,5.2pt" o:gfxdata="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" strokecolor="#f37123" strokeweight="1pt">
+            <v:line w14:anchorId="52A79A32" id="Straight Connector 19" o:spid="_x0000_s1026" style="position:absolute;flip:y;z-index:251660288;visibility:visible;mso-wrap-style:square;mso-width-percent:0;mso-height-percent:0;mso-wrap-distance-left:9pt;mso-wrap-distance-top:0;mso-wrap-distance-right:9pt;mso-wrap-distance-bottom:0;mso-position-horizontal:absolute;mso-position-horizontal-relative:text;mso-position-vertical:absolute;mso-position-vertical-relative:text;mso-width-percent:0;mso-height-percent:0;mso-width-relative:page;mso-height-relative:page" from="-.1pt,5.2pt" to="520.7pt,5.2pt" o:gfxdata="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" strokecolor="#f37123" strokeweight="1pt">
               <v:stroke endcap="round"/>
             </v:line>
           </w:pict>
@@ -12982,7 +12972,7 @@
                           <w:hyperlink r:id="rId3" w:history="1">
                             <w:r>
                               <w:rPr>
-                                <w:rStyle w:val="Hyperlink"/>
+                                <w:rStyle w:val="a9"/>
                                 <w:sz w:val="19"/>
                                 <w:szCs w:val="19"/>
                               </w:rPr>
@@ -12999,7 +12989,7 @@
                           <w:hyperlink r:id="rId4" w:history="1">
                             <w:r>
                               <w:rPr>
-                                <w:rStyle w:val="Hyperlink"/>
+                                <w:rStyle w:val="a9"/>
                                 <w:sz w:val="19"/>
                                 <w:szCs w:val="19"/>
                               </w:rPr>
@@ -13034,7 +13024,7 @@
                                 <wp:extent cx="201930" cy="201930"/>
                                 <wp:effectExtent l="0" t="0" r="7620" b="7620"/>
                                 <wp:docPr id="12" name="Picture 12">
-                                  <a:hlinkClick xmlns:a="http://schemas.openxmlformats.org/drawingml/2006/main" r:id="rId1"/>
+                                  <a:hlinkClick xmlns:a="http://schemas.openxmlformats.org/drawingml/2006/main" r:id="rId3"/>
                                 </wp:docPr>
                                 <wp:cNvGraphicFramePr>
                                   <a:graphicFrameLocks xmlns:a="http://schemas.openxmlformats.org/drawingml/2006/main" noChangeAspect="1"/>
@@ -13603,7 +13593,7 @@
                     <w:hyperlink r:id="rId22" w:history="1">
                       <w:r>
                         <w:rPr>
-                          <w:rStyle w:val="Hyperlink"/>
+                          <w:rStyle w:val="a9"/>
                           <w:sz w:val="19"/>
                           <w:szCs w:val="19"/>
                         </w:rPr>
@@ -13620,7 +13610,7 @@
                     <w:hyperlink r:id="rId23" w:history="1">
                       <w:r>
                         <w:rPr>
-                          <w:rStyle w:val="Hyperlink"/>
+                          <w:rStyle w:val="a9"/>
                           <w:sz w:val="19"/>
                           <w:szCs w:val="19"/>
                         </w:rPr>
@@ -14580,7 +14570,7 @@
 </file>
 
 <file path=word/footnotes.xml><?xml version="1.0" encoding="utf-8"?>
-<w:footnotes xmlns:wpc="http://schemas.microsoft.com/office/word/2010/wordprocessingCanvas" xmlns:cx="http://schemas.microsoft.com/office/drawing/2014/chartex" xmlns:cx1="http://schemas.microsoft.com/office/drawing/2015/9/8/chartex" xmlns:mc="http://schemas.openxmlformats.org/markup-compatibility/2006" xmlns:o="urn:schemas-microsoft-com:office:office" xmlns:r="http://schemas.openxmlformats.org/officeDocument/2006/relationships" xmlns:m="http://schemas.openxmlformats.org/officeDocument/2006/math" xmlns:v="urn:schemas-microsoft-com:vml" xmlns:wp14="http://schemas.microsoft.com/office/word/2010/wordprocessingDrawing" xmlns:wp="http://schemas.openxmlformats.org/drawingml/2006/wordprocessingDrawing" xmlns:w10="urn:schemas-microsoft-com:office:word" xmlns:w="http://schemas.openxmlformats.org/wordprocessingml/2006/main" xmlns:w14="http://schemas.microsoft.com/office/word/2010/wordml" xmlns:w15="http://schemas.microsoft.com/office/word/2012/wordml" xmlns:w16se="http://schemas.microsoft.com/office/word/2015/wordml/symex" xmlns:wpg="http://schemas.microsoft.com/office/word/2010/wordprocessingGroup" xmlns:wpi="http://schemas.microsoft.com/office/word/2010/wordprocessingInk" xmlns:wne="http://schemas.microsoft.com/office/word/2006/wordml" xmlns:wps="http://schemas.microsoft.com/office/word/2010/wordprocessingShape" mc:Ignorable="w14 w15 w16se wp14">
+<w:footnotes xmlns:wpc="http://schemas.microsoft.com/office/word/2010/wordprocessingCanvas" xmlns:cx="http://schemas.microsoft.com/office/drawing/2014/chartex" xmlns:cx1="http://schemas.microsoft.com/office/drawing/2015/9/8/chartex" xmlns:cx2="http://schemas.microsoft.com/office/drawing/2015/10/21/chartex" xmlns:cx3="http://schemas.microsoft.com/office/drawing/2016/5/9/chartex" xmlns:cx4="http://schemas.microsoft.com/office/drawing/2016/5/10/chartex" xmlns:cx5="http://schemas.microsoft.com/office/drawing/2016/5/11/chartex" xmlns:cx6="http://schemas.microsoft.com/office/drawing/2016/5/12/chartex" xmlns:cx7="http://schemas.microsoft.com/office/drawing/2016/5/13/chartex" xmlns:cx8="http://schemas.microsoft.com/office/drawing/2016/5/14/chartex" xmlns:mc="http://schemas.openxmlformats.org/markup-compatibility/2006" xmlns:aink="http://schemas.microsoft.com/office/drawing/2016/ink" xmlns:am3d="http://schemas.microsoft.com/office/drawing/2017/model3d" xmlns:o="urn:schemas-microsoft-com:office:office" xmlns:r="http://schemas.openxmlformats.org/officeDocument/2006/relationships" xmlns:m="http://schemas.openxmlformats.org/officeDocument/2006/math" xmlns:v="urn:schemas-microsoft-com:vml" xmlns:wp14="http://schemas.microsoft.com/office/word/2010/wordprocessingDrawing" xmlns:wp="http://schemas.openxmlformats.org/drawingml/2006/wordprocessingDrawing" xmlns:w10="urn:schemas-microsoft-com:office:word" xmlns:w="http://schemas.openxmlformats.org/wordprocessingml/2006/main" xmlns:w14="http://schemas.microsoft.com/office/word/2010/wordml" xmlns:w15="http://schemas.microsoft.com/office/word/2012/wordml" xmlns:w16cex="http://schemas.microsoft.com/office/word/2018/wordml/cex" xmlns:w16cid="http://schemas.microsoft.com/office/word/2016/wordml/cid" xmlns:w16="http://schemas.microsoft.com/office/word/2018/wordml" xmlns:w16se="http://schemas.microsoft.com/office/word/2015/wordml/symex" xmlns:wpg="http://schemas.microsoft.com/office/word/2010/wordprocessingGroup" xmlns:wpi="http://schemas.microsoft.com/office/word/2010/wordprocessingInk" xmlns:wne="http://schemas.microsoft.com/office/word/2006/wordml" xmlns:wps="http://schemas.microsoft.com/office/word/2010/wordprocessingShape" mc:Ignorable="w14 w15 w16se w16cid w16 w16cex wp14">
   <w:footnote w:type="separator" w:id="-1">
     <w:p>
       <w:pPr>
@@ -14605,10 +14595,10 @@
 </file>
 
 <file path=word/header1.xml><?xml version="1.0" encoding="utf-8"?>
-<w:hdr xmlns:wpc="http://schemas.microsoft.com/office/word/2010/wordprocessingCanvas" xmlns:cx="http://schemas.microsoft.com/office/drawing/2014/chartex" xmlns:cx1="http://schemas.microsoft.com/office/drawing/2015/9/8/chartex" xmlns:mc="http://schemas.openxmlformats.org/markup-compatibility/2006" xmlns:o="urn:schemas-microsoft-com:office:office" xmlns:r="http://schemas.openxmlformats.org/officeDocument/2006/relationships" xmlns:m="http://schemas.openxmlformats.org/officeDocument/2006/math" xmlns:v="urn:schemas-microsoft-com:vml" xmlns:wp14="http://schemas.microsoft.com/office/word/2010/wordprocessingDrawing" xmlns:wp="http://schemas.openxmlformats.org/drawingml/2006/wordprocessingDrawing" xmlns:w10="urn:schemas-microsoft-com:office:word" xmlns:w="http://schemas.openxmlformats.org/wordprocessingml/2006/main" xmlns:w14="http://schemas.microsoft.com/office/word/2010/wordml" xmlns:w15="http://schemas.microsoft.com/office/word/2012/wordml" xmlns:w16se="http://schemas.microsoft.com/office/word/2015/wordml/symex" xmlns:wpg="http://schemas.microsoft.com/office/word/2010/wordprocessingGroup" xmlns:wpi="http://schemas.microsoft.com/office/word/2010/wordprocessingInk" xmlns:wne="http://schemas.microsoft.com/office/word/2006/wordml" xmlns:wps="http://schemas.microsoft.com/office/word/2010/wordprocessingShape" mc:Ignorable="w14 w15 w16se wp14">
+<w:hdr xmlns:wpc="http://schemas.microsoft.com/office/word/2010/wordprocessingCanvas" xmlns:cx="http://schemas.microsoft.com/office/drawing/2014/chartex" xmlns:cx1="http://schemas.microsoft.com/office/drawing/2015/9/8/chartex" xmlns:cx2="http://schemas.microsoft.com/office/drawing/2015/10/21/chartex" xmlns:cx3="http://schemas.microsoft.com/office/drawing/2016/5/9/chartex" xmlns:cx4="http://schemas.microsoft.com/office/drawing/2016/5/10/chartex" xmlns:cx5="http://schemas.microsoft.com/office/drawing/2016/5/11/chartex" xmlns:cx6="http://schemas.microsoft.com/office/drawing/2016/5/12/chartex" xmlns:cx7="http://schemas.microsoft.com/office/drawing/2016/5/13/chartex" xmlns:cx8="http://schemas.microsoft.com/office/drawing/2016/5/14/chartex" xmlns:mc="http://schemas.openxmlformats.org/markup-compatibility/2006" xmlns:aink="http://schemas.microsoft.com/office/drawing/2016/ink" xmlns:am3d="http://schemas.microsoft.com/office/drawing/2017/model3d" xmlns:o="urn:schemas-microsoft-com:office:office" xmlns:r="http://schemas.openxmlformats.org/officeDocument/2006/relationships" xmlns:m="http://schemas.openxmlformats.org/officeDocument/2006/math" xmlns:v="urn:schemas-microsoft-com:vml" xmlns:wp14="http://schemas.microsoft.com/office/word/2010/wordprocessingDrawing" xmlns:wp="http://schemas.openxmlformats.org/drawingml/2006/wordprocessingDrawing" xmlns:w10="urn:schemas-microsoft-com:office:word" xmlns:w="http://schemas.openxmlformats.org/wordprocessingml/2006/main" xmlns:w14="http://schemas.microsoft.com/office/word/2010/wordml" xmlns:w15="http://schemas.microsoft.com/office/word/2012/wordml" xmlns:w16cex="http://schemas.microsoft.com/office/word/2018/wordml/cex" xmlns:w16cid="http://schemas.microsoft.com/office/word/2016/wordml/cid" xmlns:w16="http://schemas.microsoft.com/office/word/2018/wordml" xmlns:w16se="http://schemas.microsoft.com/office/word/2015/wordml/symex" xmlns:wpg="http://schemas.microsoft.com/office/word/2010/wordprocessingGroup" xmlns:wpi="http://schemas.microsoft.com/office/word/2010/wordprocessingInk" xmlns:wne="http://schemas.microsoft.com/office/word/2006/wordml" xmlns:wps="http://schemas.microsoft.com/office/word/2010/wordprocessingShape" mc:Ignorable="w14 w15 w16se w16cid w16 w16cex wp14">
   <w:p>
     <w:pPr>
-      <w:pStyle w:val="Header"/>
+      <w:pStyle w:val="a3"/>
       <w:ind w:hanging="1134"/>
     </w:pPr>
   </w:p>
@@ -14616,7 +14606,7 @@
 </file>
 
 <file path=word/numbering.xml><?xml version="1.0" encoding="utf-8"?>
-<w:numbering xmlns:wpc="http://schemas.microsoft.com/office/word/2010/wordprocessingCanvas" xmlns:cx="http://schemas.microsoft.com/office/drawing/2014/chartex" xmlns:cx1="http://schemas.microsoft.com/office/drawing/2015/9/8/chartex" xmlns:mc="http://schemas.openxmlformats.org/markup-compatibility/2006" xmlns:o="urn:schemas-microsoft-com:office:office" xmlns:r="http://schemas.openxmlformats.org/officeDocument/2006/relationships" xmlns:m="http://schemas.openxmlformats.org/officeDocument/2006/math" xmlns:v="urn:schemas-microsoft-com:vml" xmlns:wp14="http://schemas.microsoft.com/office/word/2010/wordprocessingDrawing" xmlns:wp="http://schemas.openxmlformats.org/drawingml/2006/wordprocessingDrawing" xmlns:w10="urn:schemas-microsoft-com:office:word" xmlns:w="http://schemas.openxmlformats.org/wordprocessingml/2006/main" xmlns:w14="http://schemas.microsoft.com/office/word/2010/wordml" xmlns:w15="http://schemas.microsoft.com/office/word/2012/wordml" xmlns:w16se="http://schemas.microsoft.com/office/word/2015/wordml/symex" xmlns:wpg="http://schemas.microsoft.com/office/word/2010/wordprocessingGroup" xmlns:wpi="http://schemas.microsoft.com/office/word/2010/wordprocessingInk" xmlns:wne="http://schemas.microsoft.com/office/word/2006/wordml" xmlns:wps="http://schemas.microsoft.com/office/word/2010/wordprocessingShape" mc:Ignorable="w14 w15 w16se wp14">
+<w:numbering xmlns:wpc="http://schemas.microsoft.com/office/word/2010/wordprocessingCanvas" xmlns:cx="http://schemas.microsoft.com/office/drawing/2014/chartex" xmlns:cx1="http://schemas.microsoft.com/office/drawing/2015/9/8/chartex" xmlns:cx2="http://schemas.microsoft.com/office/drawing/2015/10/21/chartex" xmlns:cx3="http://schemas.microsoft.com/office/drawing/2016/5/9/chartex" xmlns:cx4="http://schemas.microsoft.com/office/drawing/2016/5/10/chartex" xmlns:cx5="http://schemas.microsoft.com/office/drawing/2016/5/11/chartex" xmlns:cx6="http://schemas.microsoft.com/office/drawing/2016/5/12/chartex" xmlns:cx7="http://schemas.microsoft.com/office/drawing/2016/5/13/chartex" xmlns:cx8="http://schemas.microsoft.com/office/drawing/2016/5/14/chartex" xmlns:mc="http://schemas.openxmlformats.org/markup-compatibility/2006" xmlns:aink="http://schemas.microsoft.com/office/drawing/2016/ink" xmlns:am3d="http://schemas.microsoft.com/office/drawing/2017/model3d" xmlns:o="urn:schemas-microsoft-com:office:office" xmlns:r="http://schemas.openxmlformats.org/officeDocument/2006/relationships" xmlns:m="http://schemas.openxmlformats.org/officeDocument/2006/math" xmlns:v="urn:schemas-microsoft-com:vml" xmlns:wp14="http://schemas.microsoft.com/office/word/2010/wordprocessingDrawing" xmlns:wp="http://schemas.openxmlformats.org/drawingml/2006/wordprocessingDrawing" xmlns:w10="urn:schemas-microsoft-com:office:word" xmlns:w="http://schemas.openxmlformats.org/wordprocessingml/2006/main" xmlns:w14="http://schemas.microsoft.com/office/word/2010/wordml" xmlns:w15="http://schemas.microsoft.com/office/word/2012/wordml" xmlns:w16cex="http://schemas.microsoft.com/office/word/2018/wordml/cex" xmlns:w16cid="http://schemas.microsoft.com/office/word/2016/wordml/cid" xmlns:w16="http://schemas.microsoft.com/office/word/2018/wordml" xmlns:w16se="http://schemas.microsoft.com/office/word/2015/wordml/symex" xmlns:wpg="http://schemas.microsoft.com/office/word/2010/wordprocessingGroup" xmlns:wpi="http://schemas.microsoft.com/office/word/2010/wordprocessingInk" xmlns:wne="http://schemas.microsoft.com/office/word/2006/wordml" xmlns:wps="http://schemas.microsoft.com/office/word/2010/wordprocessingShape" mc:Ignorable="w14 w15 w16se w16cid w16 w16cex wp14">
   <w:abstractNum w:abstractNumId="0" w15:restartNumberingAfterBreak="0">
     <w:nsid w:val="13A00DEC"/>
     <w:multiLevelType w:val="hybridMultilevel"/>
@@ -14624,7 +14614,7 @@
     <w:lvl w:ilvl="0" w:tplc="A0E28166">
       <w:start w:val="1"/>
       <w:numFmt w:val="decimal"/>
-      <w:pStyle w:val="Heading2"/>
+      <w:pStyle w:val="2"/>
       <w:lvlText w:val="%1."/>
       <w:lvlJc w:val="left"/>
       <w:pPr>
@@ -15036,7 +15026,7 @@
 </file>
 
 <file path=word/styles.xml><?xml version="1.0" encoding="utf-8"?>
-<w:styles xmlns:mc="http://schemas.openxmlformats.org/markup-compatibility/2006" xmlns:r="http://schemas.openxmlformats.org/officeDocument/2006/relationships" xmlns:w="http://schemas.openxmlformats.org/wordprocessingml/2006/main" xmlns:w14="http://schemas.microsoft.com/office/word/2010/wordml" xmlns:w15="http://schemas.microsoft.com/office/word/2012/wordml" xmlns:w16se="http://schemas.microsoft.com/office/word/2015/wordml/symex" mc:Ignorable="w14 w15 w16se">
+<w:styles xmlns:mc="http://schemas.openxmlformats.org/markup-compatibility/2006" xmlns:r="http://schemas.openxmlformats.org/officeDocument/2006/relationships" xmlns:w="http://schemas.openxmlformats.org/wordprocessingml/2006/main" xmlns:w14="http://schemas.microsoft.com/office/word/2010/wordml" xmlns:w15="http://schemas.microsoft.com/office/word/2012/wordml" xmlns:w16cex="http://schemas.microsoft.com/office/word/2018/wordml/cex" xmlns:w16cid="http://schemas.microsoft.com/office/word/2016/wordml/cid" xmlns:w16="http://schemas.microsoft.com/office/word/2018/wordml" xmlns:w16se="http://schemas.microsoft.com/office/word/2015/wordml/symex" mc:Ignorable="w14 w15 w16se w16cid w16 w16cex">
   <w:docDefaults>
     <w:rPrDefault>
       <w:rPr>
@@ -15052,7 +15042,7 @@
       </w:pPr>
     </w:pPrDefault>
   </w:docDefaults>
-  <w:latentStyles w:defLockedState="0" w:defUIPriority="99" w:defSemiHidden="0" w:defUnhideWhenUsed="0" w:defQFormat="0" w:count="371">
+  <w:latentStyles w:defLockedState="0" w:defUIPriority="99" w:defSemiHidden="0" w:defUnhideWhenUsed="0" w:defQFormat="0" w:count="376">
     <w:lsdException w:name="Normal" w:uiPriority="0" w:qFormat="1"/>
     <w:lsdException w:name="heading 1" w:uiPriority="9" w:qFormat="1"/>
     <w:lsdException w:name="heading 2" w:semiHidden="1" w:uiPriority="9" w:unhideWhenUsed="1" w:qFormat="1"/>
@@ -15158,7 +15148,6 @@
     <w:lsdException w:name="HTML Sample" w:semiHidden="1" w:unhideWhenUsed="1"/>
     <w:lsdException w:name="HTML Typewriter" w:semiHidden="1" w:unhideWhenUsed="1"/>
     <w:lsdException w:name="HTML Variable" w:semiHidden="1" w:unhideWhenUsed="1"/>
-    <w:lsdException w:name="Normal Table" w:semiHidden="1" w:unhideWhenUsed="1"/>
     <w:lsdException w:name="annotation subject" w:semiHidden="1" w:unhideWhenUsed="1"/>
     <w:lsdException w:name="No List" w:semiHidden="1" w:unhideWhenUsed="1"/>
     <w:lsdException w:name="Outline List 1" w:semiHidden="1" w:unhideWhenUsed="1"/>
@@ -15201,11 +15190,8 @@
     <w:lsdException w:name="Table Contemporary" w:semiHidden="1" w:unhideWhenUsed="1"/>
     <w:lsdException w:name="Table Elegant" w:semiHidden="1" w:unhideWhenUsed="1"/>
     <w:lsdException w:name="Table Professional" w:semiHidden="1" w:unhideWhenUsed="1"/>
-    <w:lsdException w:name="Table Subtle 1" w:semiHidden="1" w:unhideWhenUsed="1"/>
     <w:lsdException w:name="Table Subtle 2" w:semiHidden="1" w:unhideWhenUsed="1"/>
     <w:lsdException w:name="Table Web 1" w:semiHidden="1" w:unhideWhenUsed="1"/>
-    <w:lsdException w:name="Table Web 2" w:semiHidden="1" w:unhideWhenUsed="1"/>
-    <w:lsdException w:name="Table Web 3" w:semiHidden="1" w:unhideWhenUsed="1"/>
     <w:lsdException w:name="Balloon Text" w:semiHidden="1" w:unhideWhenUsed="1"/>
     <w:lsdException w:name="Table Grid" w:uiPriority="59"/>
     <w:lsdException w:name="Table Theme" w:semiHidden="1" w:unhideWhenUsed="1"/>
@@ -15424,8 +15410,13 @@
     <w:lsdException w:name="List Table 5 Dark Accent 6" w:uiPriority="50"/>
     <w:lsdException w:name="List Table 6 Colorful Accent 6" w:uiPriority="51"/>
     <w:lsdException w:name="List Table 7 Colorful Accent 6" w:uiPriority="52"/>
+    <w:lsdException w:name="Mention" w:semiHidden="1" w:unhideWhenUsed="1"/>
+    <w:lsdException w:name="Smart Hyperlink" w:semiHidden="1" w:unhideWhenUsed="1"/>
+    <w:lsdException w:name="Hashtag" w:semiHidden="1" w:unhideWhenUsed="1"/>
+    <w:lsdException w:name="Unresolved Mention" w:semiHidden="1" w:unhideWhenUsed="1"/>
+    <w:lsdException w:name="Smart Link" w:semiHidden="1" w:unhideWhenUsed="1"/>
   </w:latentStyles>
-  <w:style w:type="paragraph" w:default="1" w:styleId="Normal">
+  <w:style w:type="paragraph" w:default="1" w:styleId="a">
     <w:name w:val="Normal"/>
     <w:qFormat/>
     <w:rsid w:val="00956310"/>
@@ -15433,11 +15424,11 @@
       <w:spacing w:before="80" w:after="120"/>
     </w:pPr>
   </w:style>
-  <w:style w:type="paragraph" w:styleId="Heading1">
+  <w:style w:type="paragraph" w:styleId="1">
     <w:name w:val="heading 1"/>
-    <w:basedOn w:val="Normal"/>
-    <w:next w:val="Normal"/>
-    <w:link w:val="Heading1Char"/>
+    <w:basedOn w:val="a"/>
+    <w:next w:val="a"/>
+    <w:link w:val="10"/>
     <w:uiPriority w:val="9"/>
     <w:qFormat/>
     <w:rsid w:val="009254B7"/>
@@ -15455,11 +15446,11 @@
       <w:szCs w:val="32"/>
     </w:rPr>
   </w:style>
-  <w:style w:type="paragraph" w:styleId="Heading2">
+  <w:style w:type="paragraph" w:styleId="2">
     <w:name w:val="heading 2"/>
-    <w:basedOn w:val="Normal"/>
-    <w:next w:val="Normal"/>
-    <w:link w:val="Heading2Char"/>
+    <w:basedOn w:val="a"/>
+    <w:next w:val="a"/>
+    <w:link w:val="20"/>
     <w:uiPriority w:val="9"/>
     <w:qFormat/>
     <w:rsid w:val="006E55B4"/>
@@ -15481,11 +15472,11 @@
       <w:szCs w:val="36"/>
     </w:rPr>
   </w:style>
-  <w:style w:type="paragraph" w:styleId="Heading3">
+  <w:style w:type="paragraph" w:styleId="3">
     <w:name w:val="heading 3"/>
-    <w:basedOn w:val="Normal"/>
-    <w:next w:val="Normal"/>
-    <w:link w:val="Heading3Char"/>
+    <w:basedOn w:val="a"/>
+    <w:next w:val="a"/>
+    <w:link w:val="30"/>
     <w:uiPriority w:val="9"/>
     <w:unhideWhenUsed/>
     <w:qFormat/>
@@ -15504,11 +15495,11 @@
       <w:szCs w:val="32"/>
     </w:rPr>
   </w:style>
-  <w:style w:type="paragraph" w:styleId="Heading4">
+  <w:style w:type="paragraph" w:styleId="4">
     <w:name w:val="heading 4"/>
-    <w:basedOn w:val="Normal"/>
-    <w:next w:val="Normal"/>
-    <w:link w:val="Heading4Char"/>
+    <w:basedOn w:val="a"/>
+    <w:next w:val="a"/>
+    <w:link w:val="40"/>
     <w:uiPriority w:val="9"/>
     <w:unhideWhenUsed/>
     <w:qFormat/>
@@ -15527,11 +15518,11 @@
       <w:sz w:val="28"/>
     </w:rPr>
   </w:style>
-  <w:style w:type="paragraph" w:styleId="Heading5">
+  <w:style w:type="paragraph" w:styleId="5">
     <w:name w:val="heading 5"/>
-    <w:basedOn w:val="Normal"/>
-    <w:next w:val="Normal"/>
-    <w:link w:val="Heading5Char"/>
+    <w:basedOn w:val="a"/>
+    <w:next w:val="a"/>
+    <w:link w:val="50"/>
     <w:uiPriority w:val="9"/>
     <w:semiHidden/>
     <w:unhideWhenUsed/>
@@ -15549,13 +15540,13 @@
       <w:color w:val="B2500E"/>
     </w:rPr>
   </w:style>
-  <w:style w:type="character" w:default="1" w:styleId="DefaultParagraphFont">
+  <w:style w:type="character" w:default="1" w:styleId="a0">
     <w:name w:val="Default Paragraph Font"/>
     <w:uiPriority w:val="1"/>
     <w:semiHidden/>
     <w:unhideWhenUsed/>
   </w:style>
-  <w:style w:type="table" w:default="1" w:styleId="TableNormal">
+  <w:style w:type="table" w:default="1" w:styleId="a1">
     <w:name w:val="Normal Table"/>
     <w:uiPriority w:val="99"/>
     <w:semiHidden/>
@@ -15570,16 +15561,16 @@
       </w:tblCellMar>
     </w:tblPr>
   </w:style>
-  <w:style w:type="numbering" w:default="1" w:styleId="NoList">
+  <w:style w:type="numbering" w:default="1" w:styleId="a2">
     <w:name w:val="No List"/>
     <w:uiPriority w:val="99"/>
     <w:semiHidden/>
     <w:unhideWhenUsed/>
   </w:style>
-  <w:style w:type="paragraph" w:styleId="Header">
+  <w:style w:type="paragraph" w:styleId="a3">
     <w:name w:val="header"/>
-    <w:basedOn w:val="Normal"/>
-    <w:link w:val="HeaderChar"/>
+    <w:basedOn w:val="a"/>
+    <w:link w:val="a4"/>
     <w:uiPriority w:val="99"/>
     <w:unhideWhenUsed/>
     <w:rsid w:val="008068A2"/>
@@ -15591,17 +15582,17 @@
       <w:spacing w:after="0" w:line="240" w:lineRule="auto"/>
     </w:pPr>
   </w:style>
-  <w:style w:type="character" w:customStyle="1" w:styleId="HeaderChar">
-    <w:name w:val="Header Char"/>
-    <w:basedOn w:val="DefaultParagraphFont"/>
-    <w:link w:val="Header"/>
+  <w:style w:type="character" w:customStyle="1" w:styleId="a4">
+    <w:name w:val="Горен колонтитул Знак"/>
+    <w:basedOn w:val="a0"/>
+    <w:link w:val="a3"/>
     <w:uiPriority w:val="99"/>
     <w:rsid w:val="008068A2"/>
   </w:style>
-  <w:style w:type="paragraph" w:styleId="Footer">
+  <w:style w:type="paragraph" w:styleId="a5">
     <w:name w:val="footer"/>
-    <w:basedOn w:val="Normal"/>
-    <w:link w:val="FooterChar"/>
+    <w:basedOn w:val="a"/>
+    <w:link w:val="a6"/>
     <w:uiPriority w:val="99"/>
     <w:unhideWhenUsed/>
     <w:rsid w:val="008068A2"/>
@@ -15613,17 +15604,17 @@
       <w:spacing w:after="0" w:line="240" w:lineRule="auto"/>
     </w:pPr>
   </w:style>
-  <w:style w:type="character" w:customStyle="1" w:styleId="FooterChar">
-    <w:name w:val="Footer Char"/>
-    <w:basedOn w:val="DefaultParagraphFont"/>
-    <w:link w:val="Footer"/>
+  <w:style w:type="character" w:customStyle="1" w:styleId="a6">
+    <w:name w:val="Долен колонтитул Знак"/>
+    <w:basedOn w:val="a0"/>
+    <w:link w:val="a5"/>
     <w:uiPriority w:val="99"/>
     <w:rsid w:val="008068A2"/>
   </w:style>
-  <w:style w:type="paragraph" w:styleId="BalloonText">
+  <w:style w:type="paragraph" w:styleId="a7">
     <w:name w:val="Balloon Text"/>
-    <w:basedOn w:val="Normal"/>
-    <w:link w:val="BalloonTextChar"/>
+    <w:basedOn w:val="a"/>
+    <w:link w:val="a8"/>
     <w:uiPriority w:val="99"/>
     <w:semiHidden/>
     <w:unhideWhenUsed/>
@@ -15637,10 +15628,10 @@
       <w:szCs w:val="16"/>
     </w:rPr>
   </w:style>
-  <w:style w:type="character" w:customStyle="1" w:styleId="BalloonTextChar">
-    <w:name w:val="Balloon Text Char"/>
-    <w:basedOn w:val="DefaultParagraphFont"/>
-    <w:link w:val="BalloonText"/>
+  <w:style w:type="character" w:customStyle="1" w:styleId="a8">
+    <w:name w:val="Изнесен текст Знак"/>
+    <w:basedOn w:val="a0"/>
+    <w:link w:val="a7"/>
     <w:uiPriority w:val="99"/>
     <w:semiHidden/>
     <w:rsid w:val="00564D7B"/>
@@ -15650,9 +15641,9 @@
       <w:szCs w:val="16"/>
     </w:rPr>
   </w:style>
-  <w:style w:type="character" w:styleId="Hyperlink">
+  <w:style w:type="character" w:styleId="a9">
     <w:name w:val="Hyperlink"/>
-    <w:basedOn w:val="DefaultParagraphFont"/>
+    <w:basedOn w:val="a0"/>
     <w:uiPriority w:val="99"/>
     <w:unhideWhenUsed/>
     <w:rsid w:val="0079324A"/>
@@ -15661,10 +15652,10 @@
       <w:u w:val="single"/>
     </w:rPr>
   </w:style>
-  <w:style w:type="character" w:customStyle="1" w:styleId="Heading1Char">
-    <w:name w:val="Heading 1 Char"/>
-    <w:basedOn w:val="DefaultParagraphFont"/>
-    <w:link w:val="Heading1"/>
+  <w:style w:type="character" w:customStyle="1" w:styleId="10">
+    <w:name w:val="Заглавие 1 Знак"/>
+    <w:basedOn w:val="a0"/>
+    <w:link w:val="1"/>
     <w:uiPriority w:val="9"/>
     <w:rsid w:val="009254B7"/>
     <w:rPr>
@@ -15675,10 +15666,10 @@
       <w:szCs w:val="32"/>
     </w:rPr>
   </w:style>
-  <w:style w:type="character" w:customStyle="1" w:styleId="Heading2Char">
-    <w:name w:val="Heading 2 Char"/>
-    <w:basedOn w:val="DefaultParagraphFont"/>
-    <w:link w:val="Heading2"/>
+  <w:style w:type="character" w:customStyle="1" w:styleId="20">
+    <w:name w:val="Заглавие 2 Знак"/>
+    <w:basedOn w:val="a0"/>
+    <w:link w:val="2"/>
     <w:uiPriority w:val="9"/>
     <w:rsid w:val="006E55B4"/>
     <w:rPr>
@@ -15690,9 +15681,9 @@
       <w:szCs w:val="36"/>
     </w:rPr>
   </w:style>
-  <w:style w:type="paragraph" w:styleId="NormalWeb">
+  <w:style w:type="paragraph" w:styleId="aa">
     <w:name w:val="Normal (Web)"/>
-    <w:basedOn w:val="Normal"/>
+    <w:basedOn w:val="a"/>
     <w:uiPriority w:val="99"/>
     <w:semiHidden/>
     <w:unhideWhenUsed/>
@@ -15706,9 +15697,9 @@
       <w:szCs w:val="24"/>
     </w:rPr>
   </w:style>
-  <w:style w:type="character" w:styleId="Strong">
+  <w:style w:type="character" w:styleId="ab">
     <w:name w:val="Strong"/>
-    <w:basedOn w:val="DefaultParagraphFont"/>
+    <w:basedOn w:val="a0"/>
     <w:uiPriority w:val="22"/>
     <w:qFormat/>
     <w:rsid w:val="00524789"/>
@@ -15717,10 +15708,10 @@
       <w:bCs/>
     </w:rPr>
   </w:style>
-  <w:style w:type="character" w:customStyle="1" w:styleId="Heading3Char">
-    <w:name w:val="Heading 3 Char"/>
-    <w:basedOn w:val="DefaultParagraphFont"/>
-    <w:link w:val="Heading3"/>
+  <w:style w:type="character" w:customStyle="1" w:styleId="30">
+    <w:name w:val="Заглавие 3 Знак"/>
+    <w:basedOn w:val="a0"/>
+    <w:link w:val="3"/>
     <w:uiPriority w:val="9"/>
     <w:rsid w:val="008C5930"/>
     <w:rPr>
@@ -15731,10 +15722,10 @@
       <w:szCs w:val="32"/>
     </w:rPr>
   </w:style>
-  <w:style w:type="character" w:customStyle="1" w:styleId="Heading4Char">
-    <w:name w:val="Heading 4 Char"/>
-    <w:basedOn w:val="DefaultParagraphFont"/>
-    <w:link w:val="Heading4"/>
+  <w:style w:type="character" w:customStyle="1" w:styleId="40">
+    <w:name w:val="Заглавие 4 Знак"/>
+    <w:basedOn w:val="a0"/>
+    <w:link w:val="4"/>
     <w:uiPriority w:val="9"/>
     <w:rsid w:val="008C5930"/>
     <w:rPr>
@@ -15745,10 +15736,10 @@
       <w:sz w:val="28"/>
     </w:rPr>
   </w:style>
-  <w:style w:type="paragraph" w:styleId="ListParagraph">
+  <w:style w:type="paragraph" w:styleId="ac">
     <w:name w:val="List Paragraph"/>
-    <w:basedOn w:val="Normal"/>
-    <w:link w:val="ListParagraphChar"/>
+    <w:basedOn w:val="a"/>
+    <w:link w:val="ad"/>
     <w:uiPriority w:val="34"/>
     <w:qFormat/>
     <w:rsid w:val="008617B5"/>
@@ -15757,9 +15748,9 @@
       <w:contextualSpacing/>
     </w:pPr>
   </w:style>
-  <w:style w:type="character" w:styleId="FollowedHyperlink">
+  <w:style w:type="character" w:styleId="ae">
     <w:name w:val="FollowedHyperlink"/>
-    <w:basedOn w:val="DefaultParagraphFont"/>
+    <w:basedOn w:val="a0"/>
     <w:uiPriority w:val="99"/>
     <w:semiHidden/>
     <w:unhideWhenUsed/>
@@ -15769,10 +15760,10 @@
       <w:u w:val="single"/>
     </w:rPr>
   </w:style>
-  <w:style w:type="character" w:customStyle="1" w:styleId="Heading5Char">
-    <w:name w:val="Heading 5 Char"/>
-    <w:basedOn w:val="DefaultParagraphFont"/>
-    <w:link w:val="Heading5"/>
+  <w:style w:type="character" w:customStyle="1" w:styleId="50">
+    <w:name w:val="Заглавие 5 Знак"/>
+    <w:basedOn w:val="a0"/>
+    <w:link w:val="5"/>
     <w:uiPriority w:val="9"/>
     <w:semiHidden/>
     <w:rsid w:val="008C5930"/>
@@ -15784,7 +15775,7 @@
   </w:style>
   <w:style w:type="paragraph" w:customStyle="1" w:styleId="Code">
     <w:name w:val="Code"/>
-    <w:basedOn w:val="Normal"/>
+    <w:basedOn w:val="a"/>
     <w:link w:val="CodeChar"/>
     <w:qFormat/>
     <w:rsid w:val="008063E1"/>
@@ -15796,7 +15787,7 @@
   </w:style>
   <w:style w:type="character" w:customStyle="1" w:styleId="CodeChar">
     <w:name w:val="Code Char"/>
-    <w:basedOn w:val="DefaultParagraphFont"/>
+    <w:basedOn w:val="a0"/>
     <w:link w:val="Code"/>
     <w:rsid w:val="008063E1"/>
     <w:rPr>
@@ -15805,9 +15796,9 @@
       <w:noProof/>
     </w:rPr>
   </w:style>
-  <w:style w:type="table" w:styleId="TableGrid">
+  <w:style w:type="table" w:styleId="af">
     <w:name w:val="Table Grid"/>
-    <w:basedOn w:val="TableNormal"/>
+    <w:basedOn w:val="a1"/>
     <w:uiPriority w:val="59"/>
     <w:rsid w:val="00763912"/>
     <w:pPr>
@@ -15826,12 +15817,12 @@
   </w:style>
   <w:style w:type="character" w:customStyle="1" w:styleId="tgc">
     <w:name w:val="_tgc"/>
-    <w:basedOn w:val="DefaultParagraphFont"/>
+    <w:basedOn w:val="a0"/>
     <w:rsid w:val="00D8395C"/>
   </w:style>
   <w:style w:type="paragraph" w:customStyle="1" w:styleId="Index">
     <w:name w:val="Index"/>
-    <w:basedOn w:val="Normal"/>
+    <w:basedOn w:val="a"/>
     <w:qFormat/>
     <w:rsid w:val="005054C7"/>
     <w:pPr>
@@ -15842,17 +15833,17 @@
       <w:rFonts w:cs="FreeSans"/>
     </w:rPr>
   </w:style>
-  <w:style w:type="character" w:customStyle="1" w:styleId="ListParagraphChar">
-    <w:name w:val="List Paragraph Char"/>
-    <w:basedOn w:val="DefaultParagraphFont"/>
-    <w:link w:val="ListParagraph"/>
+  <w:style w:type="character" w:customStyle="1" w:styleId="ad">
+    <w:name w:val="Списък на абзаци Знак"/>
+    <w:basedOn w:val="a0"/>
+    <w:link w:val="ac"/>
     <w:uiPriority w:val="34"/>
     <w:qFormat/>
     <w:rsid w:val="005054C7"/>
   </w:style>
   <w:style w:type="character" w:customStyle="1" w:styleId="InternetLink">
     <w:name w:val="Internet Link"/>
-    <w:basedOn w:val="DefaultParagraphFont"/>
+    <w:basedOn w:val="a0"/>
     <w:uiPriority w:val="99"/>
     <w:unhideWhenUsed/>
     <w:rsid w:val="005054C7"/>
@@ -15861,7 +15852,7 @@
       <w:u w:val="single"/>
     </w:rPr>
   </w:style>
-  <w:style w:type="paragraph" w:styleId="NoSpacing">
+  <w:style w:type="paragraph" w:styleId="af0">
     <w:name w:val="No Spacing"/>
     <w:uiPriority w:val="1"/>
     <w:qFormat/>

</xml_diff>